<commit_message>
prémisse gestion des ligne de table
</commit_message>
<xml_diff>
--- a/Back/Devis/Content/templateDevis.docx
+++ b/Back/Devis/Content/templateDevis.docx
@@ -77,38 +77,6 @@
           </w:p>
         </w:tc>
       </w:tr>
-      <w:tr>
-        <w:tc>
-          <w:tcPr>
-            <w:tcW w:w="3020" w:type="dxa"/>
-          </w:tcPr>
-          <w:p>
-            <w:r>
-              <w:t>templateCell1</w:t>
-            </w:r>
-          </w:p>
-        </w:tc>
-        <w:tc>
-          <w:tcPr>
-            <w:tcW w:w="3021" w:type="dxa"/>
-          </w:tcPr>
-          <w:p>
-            <w:r>
-              <w:t>templateCell2</w:t>
-            </w:r>
-          </w:p>
-        </w:tc>
-        <w:tc>
-          <w:tcPr>
-            <w:tcW w:w="3021" w:type="dxa"/>
-          </w:tcPr>
-          <w:p>
-            <w:r>
-              <w:t>templateCell3</w:t>
-            </w:r>
-          </w:p>
-        </w:tc>
-      </w:tr>
     </w:tbl>
     <w:p/>
     <w:p/>
@@ -157,6 +125,8 @@
       <w:r>
         <w:t>]</w:t>
       </w:r>
+      <w:bookmarkStart w:id="0" w:name="_GoBack"/>
+      <w:bookmarkEnd w:id="0"/>
     </w:p>
     <w:p/>
     <w:p>
@@ -173,8 +143,6 @@
       <w:r>
         <w:t>]</w:t>
       </w:r>
-      <w:bookmarkStart w:id="0" w:name="_GoBack"/>
-      <w:bookmarkEnd w:id="0"/>
     </w:p>
     <w:sectPr>
       <w:footerReference w:type="default" r:id="rId6"/>

</xml_diff>